<commit_message>
Finish review+improve 1.Use case description 2. Use case diagram 3. URS
</commit_message>
<xml_diff>
--- a/URS + SRS + NF Req./URS.docx
+++ b/URS + SRS + NF Req./URS.docx
@@ -365,7 +365,27 @@
           <w:rtl w:val="0"/>
           <w:lang w:val="en-US"/>
         </w:rPr>
-        <w:t xml:space="preserve">URS-13: The user shall be able to click </w:t>
+        <w:t>URS-1</w:t>
+      </w:r>
+      <w:r>
+        <w:rPr>
+          <w:rFonts w:ascii="Calibri" w:cs="Calibri" w:hAnsi="Calibri" w:eastAsia="Calibri"/>
+          <w:sz w:val="28"/>
+          <w:szCs w:val="28"/>
+          <w:rtl w:val="0"/>
+          <w:lang w:val="en-US"/>
+        </w:rPr>
+        <w:t>3</w:t>
+      </w:r>
+      <w:r>
+        <w:rPr>
+          <w:rFonts w:ascii="Calibri" w:cs="Calibri" w:hAnsi="Calibri" w:eastAsia="Calibri"/>
+          <w:sz w:val="28"/>
+          <w:szCs w:val="28"/>
+          <w:rtl w:val="0"/>
+          <w:lang w:val="en-US"/>
+        </w:rPr>
+        <w:t xml:space="preserve">: The user shall be able to click </w:t>
       </w:r>
       <w:r>
         <w:rPr>
@@ -411,24 +431,130 @@
     <w:p>
       <w:pPr>
         <w:pStyle w:val="Body A"/>
-        <w:rPr>
-          <w:sz w:val="28"/>
-          <w:szCs w:val="28"/>
-        </w:rPr>
-      </w:pPr>
-      <w:r>
-        <w:rPr>
-          <w:rFonts w:ascii="Calibri" w:cs="Calibri" w:hAnsi="Calibri" w:eastAsia="Calibri"/>
-          <w:sz w:val="28"/>
-          <w:szCs w:val="28"/>
-          <w:rtl w:val="0"/>
-          <w:lang w:val="en-US"/>
-        </w:rPr>
-        <w:t>URS-14: The user shall be able to receive temple</w:t>
-      </w:r>
-      <w:r>
-        <w:rPr>
-          <w:rFonts w:ascii="Calibri" w:cs="Calibri" w:hAnsi="Calibri" w:eastAsia="Calibri" w:hint="default"/>
+        <w:spacing w:line="259" w:lineRule="auto"/>
+        <w:rPr>
+          <w:rFonts w:ascii="Calibri" w:cs="Calibri" w:hAnsi="Calibri" w:eastAsia="Calibri"/>
+          <w:sz w:val="28"/>
+          <w:szCs w:val="28"/>
+          <w:rtl w:val="0"/>
+          <w:lang w:val="en-US"/>
+        </w:rPr>
+      </w:pPr>
+      <w:r>
+        <w:rPr>
+          <w:rFonts w:ascii="Calibri" w:cs="Calibri" w:hAnsi="Calibri" w:eastAsia="Calibri"/>
+          <w:sz w:val="28"/>
+          <w:szCs w:val="28"/>
+          <w:rtl w:val="0"/>
+          <w:lang w:val="en-US"/>
+        </w:rPr>
+        <w:t>URS-1</w:t>
+      </w:r>
+      <w:r>
+        <w:rPr>
+          <w:rFonts w:ascii="Calibri" w:cs="Calibri" w:hAnsi="Calibri" w:eastAsia="Calibri"/>
+          <w:sz w:val="28"/>
+          <w:szCs w:val="28"/>
+          <w:rtl w:val="0"/>
+          <w:lang w:val="en-US"/>
+        </w:rPr>
+        <w:t>4</w:t>
+      </w:r>
+      <w:r>
+        <w:rPr>
+          <w:rFonts w:ascii="Calibri" w:cs="Calibri" w:hAnsi="Calibri" w:eastAsia="Calibri"/>
+          <w:sz w:val="28"/>
+          <w:szCs w:val="28"/>
+          <w:rtl w:val="0"/>
+          <w:lang w:val="en-US"/>
+        </w:rPr>
+        <w:t>: The registered user shall be able to change the language of the website.</w:t>
+      </w:r>
+    </w:p>
+    <w:p>
+      <w:pPr>
+        <w:pStyle w:val="Body A"/>
+        <w:spacing w:line="259" w:lineRule="auto"/>
+        <w:rPr>
+          <w:rFonts w:ascii="Calibri" w:cs="Calibri" w:hAnsi="Calibri" w:eastAsia="Calibri"/>
+          <w:sz w:val="28"/>
+          <w:szCs w:val="28"/>
+          <w:rtl w:val="0"/>
+          <w:lang w:val="en-US"/>
+        </w:rPr>
+      </w:pPr>
+      <w:r>
+        <w:rPr>
+          <w:rFonts w:ascii="Calibri" w:cs="Calibri" w:hAnsi="Calibri" w:eastAsia="Calibri"/>
+          <w:sz w:val="28"/>
+          <w:szCs w:val="28"/>
+          <w:rtl w:val="0"/>
+          <w:lang w:val="en-US"/>
+        </w:rPr>
+        <w:t>URS-1</w:t>
+      </w:r>
+      <w:r>
+        <w:rPr>
+          <w:rFonts w:ascii="Calibri" w:cs="Calibri" w:hAnsi="Calibri" w:eastAsia="Calibri"/>
+          <w:sz w:val="28"/>
+          <w:szCs w:val="28"/>
+          <w:rtl w:val="0"/>
+          <w:lang w:val="en-US"/>
+        </w:rPr>
+        <w:t>5</w:t>
+      </w:r>
+      <w:r>
+        <w:rPr>
+          <w:rFonts w:ascii="Calibri" w:cs="Calibri" w:hAnsi="Calibri" w:eastAsia="Calibri"/>
+          <w:sz w:val="28"/>
+          <w:szCs w:val="28"/>
+          <w:rtl w:val="0"/>
+          <w:lang w:val="en-US"/>
+        </w:rPr>
+        <w:t>: The registered user shall be able to retrieve their password.</w:t>
+      </w:r>
+    </w:p>
+    <w:p>
+      <w:pPr>
+        <w:pStyle w:val="Body A"/>
+        <w:rPr>
+          <w:sz w:val="28"/>
+          <w:szCs w:val="28"/>
+        </w:rPr>
+      </w:pPr>
+      <w:r>
+        <w:rPr>
+          <w:rFonts w:ascii="Calibri" w:cs="Calibri" w:hAnsi="Calibri" w:eastAsia="Calibri"/>
+          <w:sz w:val="28"/>
+          <w:szCs w:val="28"/>
+          <w:rtl w:val="0"/>
+          <w:lang w:val="en-US"/>
+        </w:rPr>
+        <w:t>URS-1</w:t>
+      </w:r>
+      <w:r>
+        <w:rPr>
+          <w:rFonts w:ascii="Calibri" w:cs="Calibri" w:hAnsi="Calibri" w:eastAsia="Calibri"/>
+          <w:sz w:val="28"/>
+          <w:szCs w:val="28"/>
+          <w:rtl w:val="0"/>
+          <w:lang w:val="en-US"/>
+        </w:rPr>
+        <w:t>6</w:t>
+      </w:r>
+      <w:r>
+        <w:rPr>
+          <w:rFonts w:ascii="Calibri" w:cs="Calibri" w:hAnsi="Calibri" w:eastAsia="Calibri"/>
+          <w:sz w:val="28"/>
+          <w:szCs w:val="28"/>
+          <w:rtl w:val="0"/>
+          <w:lang w:val="en-US"/>
+        </w:rPr>
+        <w:t>: The user shall be able to receive temple</w:t>
+      </w:r>
+      <w:r>
+        <w:rPr>
+          <w:rFonts w:ascii="Calibri" w:cs="Calibri" w:hAnsi="Calibri" w:eastAsia="Calibri"/>
           <w:sz w:val="28"/>
           <w:szCs w:val="28"/>
           <w:rtl w:val="0"/>
@@ -463,89 +589,108 @@
           <w:rtl w:val="0"/>
           <w:lang w:val="en-US"/>
         </w:rPr>
-        <w:t>URS-15: The user shall be able to edit email subscription.</w:t>
-      </w:r>
-    </w:p>
-    <w:p>
-      <w:pPr>
-        <w:pStyle w:val="Body A"/>
-        <w:rPr>
-          <w:rFonts w:ascii="Calibri" w:cs="Calibri" w:hAnsi="Calibri" w:eastAsia="Calibri"/>
-          <w:sz w:val="28"/>
-          <w:szCs w:val="28"/>
-          <w:rtl w:val="0"/>
-          <w:lang w:val="en-US"/>
-        </w:rPr>
-      </w:pPr>
-      <w:r>
-        <w:rPr>
-          <w:rFonts w:ascii="Calibri" w:cs="Calibri" w:hAnsi="Calibri" w:eastAsia="Calibri"/>
-          <w:sz w:val="28"/>
-          <w:szCs w:val="28"/>
-          <w:rtl w:val="0"/>
-          <w:lang w:val="en-US"/>
-        </w:rPr>
-        <w:t>URS-16: The registered user shall be able to change the language of the website.</w:t>
-      </w:r>
-    </w:p>
-    <w:p>
-      <w:pPr>
-        <w:pStyle w:val="Body A"/>
-        <w:rPr>
-          <w:sz w:val="28"/>
-          <w:szCs w:val="28"/>
-        </w:rPr>
-      </w:pPr>
-      <w:r>
-        <w:rPr>
-          <w:rFonts w:ascii="Calibri" w:cs="Calibri" w:hAnsi="Calibri" w:eastAsia="Calibri"/>
-          <w:sz w:val="28"/>
-          <w:szCs w:val="28"/>
-          <w:rtl w:val="0"/>
-          <w:lang w:val="en-US"/>
-        </w:rPr>
-        <w:t>URS-17: The registered user shall be able to ask questions on the Q&amp;A board.</w:t>
-      </w:r>
-    </w:p>
-    <w:p>
-      <w:pPr>
-        <w:pStyle w:val="Body A"/>
-        <w:rPr>
-          <w:rFonts w:ascii="Calibri" w:cs="Calibri" w:hAnsi="Calibri" w:eastAsia="Calibri"/>
-          <w:sz w:val="28"/>
-          <w:szCs w:val="28"/>
-          <w:rtl w:val="0"/>
-          <w:lang w:val="en-US"/>
-        </w:rPr>
-      </w:pPr>
-      <w:r>
-        <w:rPr>
-          <w:rFonts w:ascii="Calibri" w:cs="Calibri" w:hAnsi="Calibri" w:eastAsia="Calibri"/>
-          <w:sz w:val="28"/>
-          <w:szCs w:val="28"/>
-          <w:rtl w:val="0"/>
-          <w:lang w:val="en-US"/>
-        </w:rPr>
-        <w:t>URS-18: The registered user shall be able to edit their profile</w:t>
-      </w:r>
-    </w:p>
-    <w:p>
-      <w:pPr>
-        <w:pStyle w:val="Body A"/>
-        <w:rPr>
-          <w:sz w:val="28"/>
-          <w:szCs w:val="28"/>
-        </w:rPr>
-      </w:pPr>
-      <w:r>
-        <w:rPr>
-          <w:rFonts w:ascii="Calibri" w:cs="Calibri" w:hAnsi="Calibri" w:eastAsia="Calibri"/>
-          <w:sz w:val="28"/>
-          <w:szCs w:val="28"/>
-          <w:rtl w:val="0"/>
-          <w:lang w:val="en-US"/>
-        </w:rPr>
-        <w:t>URS-19: The registered user shall be able to retrieve their password.</w:t>
+        <w:t>URS-1</w:t>
+      </w:r>
+      <w:r>
+        <w:rPr>
+          <w:rFonts w:ascii="Calibri" w:cs="Calibri" w:hAnsi="Calibri" w:eastAsia="Calibri"/>
+          <w:sz w:val="28"/>
+          <w:szCs w:val="28"/>
+          <w:rtl w:val="0"/>
+          <w:lang w:val="en-US"/>
+        </w:rPr>
+        <w:t>7</w:t>
+      </w:r>
+      <w:r>
+        <w:rPr>
+          <w:rFonts w:ascii="Calibri" w:cs="Calibri" w:hAnsi="Calibri" w:eastAsia="Calibri"/>
+          <w:sz w:val="28"/>
+          <w:szCs w:val="28"/>
+          <w:rtl w:val="0"/>
+          <w:lang w:val="en-US"/>
+        </w:rPr>
+        <w:t>: The user shall be able to edit email subscription.</w:t>
+      </w:r>
+    </w:p>
+    <w:p>
+      <w:pPr>
+        <w:pStyle w:val="Body A"/>
+        <w:rPr>
+          <w:sz w:val="28"/>
+          <w:szCs w:val="28"/>
+        </w:rPr>
+      </w:pPr>
+      <w:r>
+        <w:rPr>
+          <w:rFonts w:ascii="Calibri" w:cs="Calibri" w:hAnsi="Calibri" w:eastAsia="Calibri"/>
+          <w:sz w:val="28"/>
+          <w:szCs w:val="28"/>
+          <w:rtl w:val="0"/>
+          <w:lang w:val="en-US"/>
+        </w:rPr>
+        <w:t>URS-1</w:t>
+      </w:r>
+      <w:r>
+        <w:rPr>
+          <w:rFonts w:ascii="Calibri" w:cs="Calibri" w:hAnsi="Calibri" w:eastAsia="Calibri"/>
+          <w:sz w:val="28"/>
+          <w:szCs w:val="28"/>
+          <w:rtl w:val="0"/>
+          <w:lang w:val="en-US"/>
+        </w:rPr>
+        <w:t>8</w:t>
+      </w:r>
+      <w:r>
+        <w:rPr>
+          <w:rFonts w:ascii="Calibri" w:cs="Calibri" w:hAnsi="Calibri" w:eastAsia="Calibri"/>
+          <w:sz w:val="28"/>
+          <w:szCs w:val="28"/>
+          <w:rtl w:val="0"/>
+          <w:lang w:val="en-US"/>
+        </w:rPr>
+        <w:t>: The registered user shall be able to ask questions on the Q&amp;A board.</w:t>
+      </w:r>
+    </w:p>
+    <w:p>
+      <w:pPr>
+        <w:pStyle w:val="Body A"/>
+        <w:rPr>
+          <w:rFonts w:ascii="Calibri" w:cs="Calibri" w:hAnsi="Calibri" w:eastAsia="Calibri"/>
+          <w:sz w:val="28"/>
+          <w:szCs w:val="28"/>
+          <w:rtl w:val="0"/>
+          <w:lang w:val="en-US"/>
+        </w:rPr>
+      </w:pPr>
+      <w:r>
+        <w:rPr>
+          <w:rFonts w:ascii="Calibri" w:cs="Calibri" w:hAnsi="Calibri" w:eastAsia="Calibri"/>
+          <w:sz w:val="28"/>
+          <w:szCs w:val="28"/>
+          <w:rtl w:val="0"/>
+          <w:lang w:val="en-US"/>
+        </w:rPr>
+        <w:t>URS-1</w:t>
+      </w:r>
+      <w:r>
+        <w:rPr>
+          <w:rFonts w:ascii="Calibri" w:cs="Calibri" w:hAnsi="Calibri" w:eastAsia="Calibri"/>
+          <w:sz w:val="28"/>
+          <w:szCs w:val="28"/>
+          <w:rtl w:val="0"/>
+          <w:lang w:val="en-US"/>
+        </w:rPr>
+        <w:t>9</w:t>
+      </w:r>
+      <w:r>
+        <w:rPr>
+          <w:rFonts w:ascii="Calibri" w:cs="Calibri" w:hAnsi="Calibri" w:eastAsia="Calibri"/>
+          <w:sz w:val="28"/>
+          <w:szCs w:val="28"/>
+          <w:rtl w:val="0"/>
+          <w:lang w:val="en-US"/>
+        </w:rPr>
+        <w:t>: The registered user shall be able to edit their profile</w:t>
       </w:r>
     </w:p>
     <w:p>
@@ -1101,7 +1246,17 @@
           <w:rtl w:val="0"/>
           <w:lang w:val="en-US"/>
         </w:rPr>
-        <w:t>URS-42: The administrator shall be able to edit the link to other social network websites.</w:t>
+        <w:t xml:space="preserve">URS-42: The administrator shall be able to edit the </w:t>
+      </w:r>
+      <w:r>
+        <w:rPr>
+          <w:rFonts w:ascii="Calibri" w:cs="Calibri" w:hAnsi="Calibri" w:eastAsia="Calibri"/>
+          <w:sz w:val="28"/>
+          <w:szCs w:val="28"/>
+          <w:rtl w:val="0"/>
+          <w:lang w:val="en-US"/>
+        </w:rPr>
+        <w:t>Facebook link</w:t>
       </w:r>
     </w:p>
     <w:sectPr>

</xml_diff>